<commit_message>
#1 Adding Doc File
</commit_message>
<xml_diff>
--- a/Bot PDD.docx
+++ b/Bot PDD.docx
@@ -5,6 +5,9 @@
     <w:p>
       <w:r>
         <w:t>A New Bot PDD</w:t>
+      </w:r>
+      <w:r>
+        <w:t xml:space="preserve"> with more lines</w:t>
       </w:r>
     </w:p>
     <w:sectPr>
@@ -176,6 +179,7 @@
   <w:style w:type="paragraph" w:default="1" w:styleId="Normal">
     <w:name w:val="Normal"/>
     <w:qFormat/>
+    <w:rsid w:val="00986793"/>
   </w:style>
   <w:style w:type="character" w:default="1" w:styleId="DefaultParagraphFont">
     <w:name w:val="Default Paragraph Font"/>

</xml_diff>